<commit_message>
github project document modified
</commit_message>
<xml_diff>
--- a/doc/제출보고서/GitHub 보고서/소프트웨어공학_Github_보고서.docx
+++ b/doc/제출보고서/GitHub 보고서/소프트웨어공학_Github_보고서.docx
@@ -1330,14 +1330,7 @@
           <w:rFonts w:hint="eastAsia"/>
           <w:noProof/>
         </w:rPr>
-        <w:t xml:space="preserve"> </w:t>
-      </w:r>
-      <w:r>
-        <w:rPr>
-          <w:rFonts w:hint="eastAsia"/>
-          <w:noProof/>
-        </w:rPr>
-        <w:t>Branch 전략</w:t>
+        <w:t xml:space="preserve"> Branch 전략</w:t>
       </w:r>
       <w:r>
         <w:rPr>
@@ -1544,7 +1537,7 @@
           <w:bCs/>
           <w:webHidden/>
         </w:rPr>
-        <w:t>0</w:t>
+        <w:t>1</w:t>
       </w:r>
       <w:r>
         <w:rPr>
@@ -1626,9 +1619,6 @@
         <w:wordWrap/>
         <w:autoSpaceDE/>
         <w:autoSpaceDN/>
-        <w:rPr>
-          <w:rFonts w:hint="eastAsia"/>
-        </w:rPr>
       </w:pPr>
     </w:p>
     <w:p>
@@ -1657,7 +1647,7 @@
       <w:pPr>
         <w:jc w:val="both"/>
         <w:rPr>
-          <w:rFonts w:asciiTheme="minorEastAsia" w:hAnsiTheme="minorEastAsia" w:hint="eastAsia"/>
+          <w:rFonts w:asciiTheme="minorEastAsia" w:hAnsiTheme="minorEastAsia"/>
           <w:sz w:val="24"/>
         </w:rPr>
       </w:pPr>
@@ -1772,7 +1762,6 @@
         </w:numPr>
         <w:spacing w:before="120"/>
         <w:rPr>
-          <w:rFonts w:hint="eastAsia"/>
           <w:b/>
           <w:bCs/>
           <w:sz w:val="24"/>
@@ -2007,9 +1996,6 @@
         </w:numPr>
         <w:spacing w:before="120"/>
         <w:ind w:left="170"/>
-        <w:rPr>
-          <w:rFonts w:hint="eastAsia"/>
-        </w:rPr>
       </w:pPr>
     </w:p>
     <w:p>
@@ -2179,6 +2165,7 @@
       <w:r>
         <w:rPr>
           <w:rFonts w:asciiTheme="minorEastAsia" w:hAnsiTheme="minorEastAsia"/>
+          <w:noProof/>
           <w:sz w:val="22"/>
           <w:szCs w:val="28"/>
         </w:rPr>
@@ -2224,7 +2211,7 @@
         <w:pStyle w:val="11"/>
         <w:spacing w:before="120"/>
         <w:rPr>
-          <w:rFonts w:asciiTheme="minorEastAsia" w:hAnsiTheme="minorEastAsia" w:hint="eastAsia"/>
+          <w:rFonts w:asciiTheme="minorEastAsia" w:hAnsiTheme="minorEastAsia"/>
           <w:sz w:val="22"/>
           <w:szCs w:val="28"/>
         </w:rPr>
@@ -2288,6 +2275,7 @@
       <w:r>
         <w:rPr>
           <w:rFonts w:asciiTheme="minorEastAsia" w:hAnsiTheme="minorEastAsia"/>
+          <w:noProof/>
           <w:sz w:val="22"/>
           <w:szCs w:val="28"/>
         </w:rPr>
@@ -2647,7 +2635,6 @@
         </w:numPr>
         <w:spacing w:before="120"/>
         <w:rPr>
-          <w:rFonts w:hint="eastAsia"/>
           <w:sz w:val="22"/>
           <w:szCs w:val="28"/>
         </w:rPr>
@@ -2748,6 +2735,9 @@
         <w:ind w:left="510" w:hanging="340"/>
       </w:pPr>
       <w:r>
+        <w:rPr>
+          <w:noProof/>
+        </w:rPr>
         <w:drawing>
           <wp:inline distT="0" distB="0" distL="0" distR="0" wp14:anchorId="01CA65C6" wp14:editId="3EA927CB">
             <wp:extent cx="5731510" cy="1995805"/>
@@ -2881,6 +2871,7 @@
       </w:pPr>
       <w:r>
         <w:rPr>
+          <w:noProof/>
           <w:sz w:val="22"/>
           <w:szCs w:val="28"/>
         </w:rPr>
@@ -2985,7 +2976,6 @@
         <w:pStyle w:val="11"/>
         <w:spacing w:before="120"/>
         <w:rPr>
-          <w:rFonts w:hint="eastAsia"/>
           <w:sz w:val="22"/>
           <w:szCs w:val="28"/>
         </w:rPr>
@@ -3007,9 +2997,6 @@
           <w:numId w:val="0"/>
         </w:numPr>
         <w:spacing w:before="120"/>
-        <w:rPr>
-          <w:rFonts w:hint="eastAsia"/>
-        </w:rPr>
       </w:pPr>
     </w:p>
     <w:p>
@@ -3130,6 +3117,9 @@
         <w:ind w:left="510" w:hanging="340"/>
       </w:pPr>
       <w:r>
+        <w:rPr>
+          <w:noProof/>
+        </w:rPr>
         <w:drawing>
           <wp:inline distT="0" distB="0" distL="0" distR="0" wp14:anchorId="3405C023" wp14:editId="2D5985AD">
             <wp:extent cx="5731510" cy="1563370"/>
@@ -3171,9 +3161,6 @@
       <w:pPr>
         <w:pStyle w:val="11"/>
         <w:spacing w:before="120"/>
-        <w:rPr>
-          <w:rFonts w:hint="eastAsia"/>
-        </w:rPr>
       </w:pPr>
       <w:r>
         <w:rPr>
@@ -3232,11 +3219,11 @@
         </w:numPr>
         <w:spacing w:before="120"/>
         <w:ind w:left="510" w:hanging="340"/>
-        <w:rPr>
-          <w:rFonts w:hint="eastAsia"/>
-        </w:rPr>
-      </w:pPr>
-      <w:r>
+      </w:pPr>
+      <w:r>
+        <w:rPr>
+          <w:noProof/>
+        </w:rPr>
         <w:lastRenderedPageBreak/>
         <w:drawing>
           <wp:inline distT="0" distB="0" distL="0" distR="0" wp14:anchorId="43E2D3CF" wp14:editId="2B8CCF9A">
@@ -3281,7 +3268,6 @@
         <w:pStyle w:val="11"/>
         <w:spacing w:before="120"/>
         <w:rPr>
-          <w:rFonts w:hint="eastAsia"/>
           <w:sz w:val="22"/>
           <w:szCs w:val="28"/>
         </w:rPr>
@@ -3326,6 +3312,7 @@
       </w:pPr>
       <w:r>
         <w:rPr>
+          <w:noProof/>
           <w:sz w:val="22"/>
           <w:szCs w:val="28"/>
         </w:rPr>
@@ -3371,7 +3358,6 @@
         <w:pStyle w:val="11"/>
         <w:spacing w:before="120"/>
         <w:rPr>
-          <w:rFonts w:hint="eastAsia"/>
           <w:sz w:val="22"/>
           <w:szCs w:val="28"/>
         </w:rPr>
@@ -3455,7 +3441,101 @@
         <w:spacing w:before="120"/>
         <w:ind w:left="510" w:hanging="340"/>
         <w:rPr>
+          <w:sz w:val="22"/>
+          <w:szCs w:val="28"/>
+        </w:rPr>
+      </w:pPr>
+    </w:p>
+    <w:p>
+      <w:pPr>
+        <w:pStyle w:val="11"/>
+        <w:numPr>
+          <w:ilvl w:val="0"/>
+          <w:numId w:val="0"/>
+        </w:numPr>
+        <w:spacing w:before="120"/>
+        <w:ind w:left="510" w:hanging="340"/>
+        <w:rPr>
+          <w:rFonts w:hint="eastAsia"/>
+          <w:sz w:val="22"/>
+          <w:szCs w:val="28"/>
+        </w:rPr>
+      </w:pPr>
+      <w:r>
+        <w:rPr>
+          <w:sz w:val="22"/>
+          <w:szCs w:val="28"/>
+        </w:rPr>
+        <w:lastRenderedPageBreak/>
+        <w:drawing>
+          <wp:inline distT="0" distB="0" distL="0" distR="0" wp14:anchorId="76B64A43" wp14:editId="5F3F90E9">
+            <wp:extent cx="1676634" cy="2838846"/>
+            <wp:effectExtent l="0" t="0" r="0" b="0"/>
+            <wp:docPr id="599671558" name="그림 1" descr="텍스트, 스크린샷, 폰트이(가) 표시된 사진&#10;&#10;AI가 생성한 콘텐츠는 부정확할 수 있습니다."/>
+            <wp:cNvGraphicFramePr>
+              <a:graphicFrameLocks xmlns:a="http://schemas.openxmlformats.org/drawingml/2006/main" noChangeAspect="1"/>
+            </wp:cNvGraphicFramePr>
+            <a:graphic xmlns:a="http://schemas.openxmlformats.org/drawingml/2006/main">
+              <a:graphicData uri="http://schemas.openxmlformats.org/drawingml/2006/picture">
+                <pic:pic xmlns:pic="http://schemas.openxmlformats.org/drawingml/2006/picture">
+                  <pic:nvPicPr>
+                    <pic:cNvPr id="599671558" name="그림 1" descr="텍스트, 스크린샷, 폰트이(가) 표시된 사진&#10;&#10;AI가 생성한 콘텐츠는 부정확할 수 있습니다."/>
+                    <pic:cNvPicPr/>
+                  </pic:nvPicPr>
+                  <pic:blipFill>
+                    <a:blip r:embed="rId16"/>
+                    <a:stretch>
+                      <a:fillRect/>
+                    </a:stretch>
+                  </pic:blipFill>
+                  <pic:spPr>
+                    <a:xfrm>
+                      <a:off x="0" y="0"/>
+                      <a:ext cx="1676634" cy="2838846"/>
+                    </a:xfrm>
+                    <a:prstGeom prst="rect">
+                      <a:avLst/>
+                    </a:prstGeom>
+                  </pic:spPr>
+                </pic:pic>
+              </a:graphicData>
+            </a:graphic>
+          </wp:inline>
+        </w:drawing>
+      </w:r>
+    </w:p>
+    <w:p>
+      <w:pPr>
+        <w:pStyle w:val="11"/>
+        <w:spacing w:before="120"/>
+        <w:rPr>
           <w:rFonts w:asciiTheme="minorEastAsia" w:hAnsiTheme="minorEastAsia"/>
+          <w:sz w:val="22"/>
+          <w:szCs w:val="28"/>
+        </w:rPr>
+      </w:pPr>
+      <w:r>
+        <w:rPr>
+          <w:rFonts w:hint="eastAsia"/>
+          <w:sz w:val="22"/>
+          <w:szCs w:val="28"/>
+        </w:rPr>
+        <w:t>Test branch로 분기하면 다음과 같이 project 하위에 test/YootProject directory가 추가 되어있다. 이는 YootProject package를 참조하는 junit test code가 있는 것을 의미한다.</w:t>
+      </w:r>
+    </w:p>
+    <w:p>
+      <w:pPr>
+        <w:pStyle w:val="11"/>
+        <w:numPr>
+          <w:ilvl w:val="0"/>
+          <w:numId w:val="0"/>
+        </w:numPr>
+        <w:spacing w:before="120"/>
+        <w:ind w:left="510" w:hanging="340"/>
+        <w:rPr>
+          <w:rFonts w:asciiTheme="minorEastAsia" w:hAnsiTheme="minorEastAsia" w:hint="eastAsia"/>
+          <w:sz w:val="22"/>
+          <w:szCs w:val="28"/>
         </w:rPr>
       </w:pPr>
     </w:p>
@@ -3473,7 +3553,6 @@
           <w:rFonts w:asciiTheme="minorEastAsia" w:hAnsiTheme="minorEastAsia" w:hint="eastAsia"/>
           <w:sz w:val="24"/>
         </w:rPr>
-        <w:lastRenderedPageBreak/>
         <w:t xml:space="preserve">B </w:t>
       </w:r>
       <w:r>
@@ -3488,28 +3567,7 @@
           <w:rFonts w:asciiTheme="minorEastAsia" w:hAnsiTheme="minorEastAsia" w:hint="eastAsia"/>
           <w:sz w:val="24"/>
         </w:rPr>
-        <w:t xml:space="preserve"> </w:t>
-      </w:r>
-      <w:r>
-        <w:rPr>
-          <w:rFonts w:asciiTheme="minorEastAsia" w:hAnsiTheme="minorEastAsia" w:hint="eastAsia"/>
-          <w:sz w:val="24"/>
-        </w:rPr>
-        <w:t>2</w:t>
-      </w:r>
-      <w:r>
-        <w:rPr>
-          <w:rFonts w:asciiTheme="minorEastAsia" w:hAnsiTheme="minorEastAsia" w:hint="eastAsia"/>
-          <w:sz w:val="24"/>
-        </w:rPr>
-        <w:t xml:space="preserve">) </w:t>
-      </w:r>
-      <w:r>
-        <w:rPr>
-          <w:rFonts w:asciiTheme="minorEastAsia" w:hAnsiTheme="minorEastAsia" w:hint="eastAsia"/>
-          <w:sz w:val="24"/>
-        </w:rPr>
-        <w:t>Merge 및 commit 관리</w:t>
+        <w:t xml:space="preserve"> 2) Merge 및 commit 관리</w:t>
       </w:r>
     </w:p>
     <w:p>
@@ -3673,6 +3731,10 @@
         <w:ind w:left="170"/>
       </w:pPr>
       <w:r>
+        <w:rPr>
+          <w:noProof/>
+        </w:rPr>
+        <w:lastRenderedPageBreak/>
         <w:drawing>
           <wp:inline distT="0" distB="0" distL="0" distR="0" wp14:anchorId="400837F5" wp14:editId="56640682">
             <wp:extent cx="5731510" cy="3328670"/>
@@ -3689,7 +3751,7 @@
                     <pic:cNvPicPr/>
                   </pic:nvPicPr>
                   <pic:blipFill>
-                    <a:blip r:embed="rId16"/>
+                    <a:blip r:embed="rId17"/>
                     <a:stretch>
                       <a:fillRect/>
                     </a:stretch>
@@ -3715,28 +3777,33 @@
         <w:pStyle w:val="11"/>
         <w:spacing w:before="120"/>
         <w:rPr>
-          <w:rFonts w:hint="eastAsia"/>
-        </w:rPr>
-      </w:pPr>
-      <w:r>
-        <w:rPr>
-          <w:rFonts w:hint="eastAsia"/>
-        </w:rPr>
-        <w:t>Project를 진행하면서 주로 발생하였던 commit의 내용은 주로 Addtions였으며 Deletions의 경우 Debug를 통해 테스트 코드 혹은 필요 없는 변수를 줄이는 용도로 사용되었다.</w:t>
-      </w:r>
-    </w:p>
-    <w:p>
-      <w:pPr>
-        <w:pStyle w:val="11"/>
-        <w:numPr>
-          <w:ilvl w:val="0"/>
-          <w:numId w:val="0"/>
-        </w:numPr>
-        <w:spacing w:before="120"/>
-        <w:rPr>
-          <w:rFonts w:asciiTheme="minorEastAsia" w:hAnsiTheme="minorEastAsia" w:hint="eastAsia"/>
-        </w:rPr>
-      </w:pPr>
+          <w:sz w:val="22"/>
+          <w:szCs w:val="28"/>
+        </w:rPr>
+      </w:pPr>
+      <w:r>
+        <w:rPr>
+          <w:rFonts w:hint="eastAsia"/>
+          <w:sz w:val="22"/>
+          <w:szCs w:val="28"/>
+        </w:rPr>
+        <w:t xml:space="preserve">Project를 진행하면서 주로 발생하였던 commit의 내용은 주로 </w:t>
+      </w:r>
+      <w:r>
+        <w:rPr>
+          <w:sz w:val="22"/>
+          <w:szCs w:val="28"/>
+        </w:rPr>
+        <w:t>Additions</w:t>
+      </w:r>
+      <w:r>
+        <w:rPr>
+          <w:rFonts w:hint="eastAsia"/>
+          <w:sz w:val="22"/>
+          <w:szCs w:val="28"/>
+        </w:rPr>
+        <w:t>였으며 Deletions의 경우 Debug를 통해 테스트 코드 혹은 필요 없는 변수를 줄이는 용도로 사용되었다.</w:t>
+      </w:r>
     </w:p>
     <w:p>
       <w:pPr>
@@ -3744,6 +3811,8 @@
         <w:jc w:val="both"/>
         <w:rPr>
           <w:rFonts w:asciiTheme="minorEastAsia" w:hAnsiTheme="minorEastAsia"/>
+          <w:sz w:val="24"/>
+          <w:szCs w:val="28"/>
         </w:rPr>
       </w:pPr>
     </w:p>
@@ -3752,9 +3821,27 @@
         <w:pStyle w:val="21"/>
         <w:jc w:val="both"/>
         <w:rPr>
+          <w:rFonts w:asciiTheme="minorEastAsia" w:hAnsiTheme="minorEastAsia"/>
+          <w:sz w:val="24"/>
+          <w:szCs w:val="28"/>
+        </w:rPr>
+      </w:pPr>
+      <w:r>
+        <w:rPr>
+          <w:rFonts w:asciiTheme="minorEastAsia" w:hAnsiTheme="minorEastAsia"/>
+          <w:sz w:val="24"/>
+          <w:szCs w:val="28"/>
+        </w:rPr>
+        <w:t xml:space="preserve">C) </w:t>
+      </w:r>
+      <w:r>
+        <w:rPr>
           <w:rFonts w:asciiTheme="minorEastAsia" w:hAnsiTheme="minorEastAsia" w:hint="eastAsia"/>
-        </w:rPr>
-      </w:pPr>
+          <w:sz w:val="24"/>
+          <w:szCs w:val="28"/>
+        </w:rPr>
+        <w:t>Git</w:t>
+      </w:r>
     </w:p>
     <w:p>
       <w:pPr>
@@ -3762,34 +3849,6 @@
         <w:jc w:val="both"/>
         <w:rPr>
           <w:rFonts w:asciiTheme="minorEastAsia" w:hAnsiTheme="minorEastAsia"/>
-          <w:sz w:val="24"/>
-          <w:szCs w:val="28"/>
-        </w:rPr>
-      </w:pPr>
-      <w:r>
-        <w:rPr>
-          <w:rFonts w:asciiTheme="minorEastAsia" w:hAnsiTheme="minorEastAsia"/>
-          <w:sz w:val="24"/>
-          <w:szCs w:val="28"/>
-        </w:rPr>
-        <w:lastRenderedPageBreak/>
-        <w:t xml:space="preserve">C) </w:t>
-      </w:r>
-      <w:r>
-        <w:rPr>
-          <w:rFonts w:asciiTheme="minorEastAsia" w:hAnsiTheme="minorEastAsia" w:hint="eastAsia"/>
-          <w:sz w:val="24"/>
-          <w:szCs w:val="28"/>
-        </w:rPr>
-        <w:t>Git</w:t>
-      </w:r>
-    </w:p>
-    <w:p>
-      <w:pPr>
-        <w:pStyle w:val="21"/>
-        <w:jc w:val="both"/>
-        <w:rPr>
-          <w:rFonts w:asciiTheme="minorEastAsia" w:hAnsiTheme="minorEastAsia" w:hint="eastAsia"/>
           <w:sz w:val="24"/>
           <w:szCs w:val="28"/>
         </w:rPr>
@@ -3894,6 +3953,7 @@
       <w:r>
         <w:rPr>
           <w:rFonts w:asciiTheme="minorEastAsia" w:hAnsiTheme="minorEastAsia"/>
+          <w:noProof/>
           <w:sz w:val="22"/>
           <w:szCs w:val="28"/>
         </w:rPr>
@@ -3913,7 +3973,7 @@
                     <pic:cNvPicPr/>
                   </pic:nvPicPr>
                   <pic:blipFill>
-                    <a:blip r:embed="rId17"/>
+                    <a:blip r:embed="rId18"/>
                     <a:stretch>
                       <a:fillRect/>
                     </a:stretch>
@@ -4022,9 +4082,11 @@
       <w:r>
         <w:rPr>
           <w:rFonts w:asciiTheme="minorEastAsia" w:hAnsiTheme="minorEastAsia"/>
-          <w:sz w:val="22"/>
-          <w:szCs w:val="28"/>
-        </w:rPr>
+          <w:noProof/>
+          <w:sz w:val="22"/>
+          <w:szCs w:val="28"/>
+        </w:rPr>
+        <w:lastRenderedPageBreak/>
         <w:drawing>
           <wp:inline distT="0" distB="0" distL="0" distR="0" wp14:anchorId="4C6E78CA" wp14:editId="4AB32C0B">
             <wp:extent cx="5731510" cy="3130550"/>
@@ -4041,7 +4103,7 @@
                     <pic:cNvPicPr/>
                   </pic:nvPicPr>
                   <pic:blipFill>
-                    <a:blip r:embed="rId18"/>
+                    <a:blip r:embed="rId19"/>
                     <a:stretch>
                       <a:fillRect/>
                     </a:stretch>
@@ -4099,10 +4161,10 @@
       <w:r>
         <w:rPr>
           <w:rFonts w:asciiTheme="minorEastAsia" w:hAnsiTheme="minorEastAsia"/>
-          <w:sz w:val="22"/>
-          <w:szCs w:val="28"/>
-        </w:rPr>
-        <w:lastRenderedPageBreak/>
+          <w:noProof/>
+          <w:sz w:val="22"/>
+          <w:szCs w:val="28"/>
+        </w:rPr>
         <w:drawing>
           <wp:inline distT="0" distB="0" distL="0" distR="0" wp14:anchorId="08A985A7" wp14:editId="6825523A">
             <wp:extent cx="5731510" cy="1108075"/>
@@ -4119,7 +4181,7 @@
                     <pic:cNvPicPr/>
                   </pic:nvPicPr>
                   <pic:blipFill>
-                    <a:blip r:embed="rId19"/>
+                    <a:blip r:embed="rId20"/>
                     <a:stretch>
                       <a:fillRect/>
                     </a:stretch>
@@ -4183,7 +4245,7 @@
         <w:pStyle w:val="11"/>
         <w:spacing w:before="120"/>
         <w:rPr>
-          <w:rFonts w:asciiTheme="minorEastAsia" w:hAnsiTheme="minorEastAsia" w:hint="eastAsia"/>
+          <w:rFonts w:asciiTheme="minorEastAsia" w:hAnsiTheme="minorEastAsia"/>
           <w:sz w:val="22"/>
           <w:szCs w:val="28"/>
         </w:rPr>
@@ -4231,9 +4293,11 @@
       </w:pPr>
       <w:r>
         <w:rPr>
-          <w:sz w:val="22"/>
-          <w:szCs w:val="28"/>
-        </w:rPr>
+          <w:noProof/>
+          <w:sz w:val="22"/>
+          <w:szCs w:val="28"/>
+        </w:rPr>
+        <w:lastRenderedPageBreak/>
         <w:drawing>
           <wp:inline distT="0" distB="0" distL="0" distR="0" wp14:anchorId="0B8F8119" wp14:editId="5173A8B4">
             <wp:extent cx="5731510" cy="2871470"/>
@@ -4250,7 +4314,7 @@
                     <pic:cNvPicPr/>
                   </pic:nvPicPr>
                   <pic:blipFill>
-                    <a:blip r:embed="rId20"/>
+                    <a:blip r:embed="rId21"/>
                     <a:stretch>
                       <a:fillRect/>
                     </a:stretch>
@@ -4319,19 +4383,6 @@
     <w:p>
       <w:pPr>
         <w:pStyle w:val="21"/>
-      </w:pPr>
-    </w:p>
-    <w:p>
-      <w:pPr>
-        <w:pStyle w:val="21"/>
-        <w:rPr>
-          <w:rFonts w:hint="eastAsia"/>
-        </w:rPr>
-      </w:pPr>
-    </w:p>
-    <w:p>
-      <w:pPr>
-        <w:pStyle w:val="21"/>
         <w:jc w:val="both"/>
         <w:rPr>
           <w:rFonts w:asciiTheme="minorEastAsia" w:hAnsiTheme="minorEastAsia"/>
@@ -4345,7 +4396,6 @@
           <w:sz w:val="24"/>
           <w:szCs w:val="28"/>
         </w:rPr>
-        <w:lastRenderedPageBreak/>
         <w:t xml:space="preserve">C </w:t>
       </w:r>
       <w:r>
@@ -4362,39 +4412,7 @@
           <w:sz w:val="24"/>
           <w:szCs w:val="28"/>
         </w:rPr>
-        <w:t xml:space="preserve"> </w:t>
-      </w:r>
-      <w:r>
-        <w:rPr>
-          <w:rFonts w:asciiTheme="minorEastAsia" w:hAnsiTheme="minorEastAsia" w:hint="eastAsia"/>
-          <w:sz w:val="24"/>
-          <w:szCs w:val="28"/>
-        </w:rPr>
-        <w:t>2</w:t>
-      </w:r>
-      <w:r>
-        <w:rPr>
-          <w:rFonts w:asciiTheme="minorEastAsia" w:hAnsiTheme="minorEastAsia" w:hint="eastAsia"/>
-          <w:sz w:val="24"/>
-          <w:szCs w:val="28"/>
-        </w:rPr>
-        <w:t xml:space="preserve">) </w:t>
-      </w:r>
-      <w:r>
-        <w:rPr>
-          <w:rFonts w:asciiTheme="minorEastAsia" w:hAnsiTheme="minorEastAsia" w:hint="eastAsia"/>
-          <w:sz w:val="24"/>
-          <w:szCs w:val="28"/>
-        </w:rPr>
-        <w:t xml:space="preserve">Backup </w:t>
-      </w:r>
-      <w:r>
-        <w:rPr>
-          <w:rFonts w:asciiTheme="minorEastAsia" w:hAnsiTheme="minorEastAsia" w:hint="eastAsia"/>
-          <w:sz w:val="24"/>
-          <w:szCs w:val="28"/>
-        </w:rPr>
-        <w:t>전략</w:t>
+        <w:t xml:space="preserve"> 2) Backup 전략</w:t>
       </w:r>
     </w:p>
     <w:p>
@@ -4422,6 +4440,9 @@
         <w:ind w:left="170"/>
       </w:pPr>
       <w:r>
+        <w:rPr>
+          <w:noProof/>
+        </w:rPr>
         <w:drawing>
           <wp:inline distT="0" distB="0" distL="0" distR="0" wp14:anchorId="3C627A97" wp14:editId="4FE86B3D">
             <wp:extent cx="5731510" cy="3148965"/>
@@ -4438,7 +4459,7 @@
                     <pic:cNvPicPr/>
                   </pic:nvPicPr>
                   <pic:blipFill>
-                    <a:blip r:embed="rId21"/>
+                    <a:blip r:embed="rId22"/>
                     <a:stretch>
                       <a:fillRect/>
                     </a:stretch>
@@ -4500,6 +4521,7 @@
           <w:sz w:val="22"/>
           <w:szCs w:val="28"/>
         </w:rPr>
+        <w:lastRenderedPageBreak/>
         <w:t xml:space="preserve">Local에서 update가 발생하여 remote repository의 변화를 발생시켰다고 가정하자. (이때의 가정은 update가 local 환경에서 완벽하게 돌아가는 경우를 상정한다.) 팀원 중 한 명(김찬중; 기획, GitHub, 문서 담당)이 local에 backup branch를 생성한다. </w:t>
       </w:r>
       <w:r>
@@ -4556,7 +4578,6 @@
         <w:pStyle w:val="11"/>
         <w:spacing w:before="120"/>
         <w:rPr>
-          <w:rFonts w:hint="eastAsia"/>
           <w:sz w:val="22"/>
           <w:szCs w:val="28"/>
         </w:rPr>
@@ -4569,36 +4590,13 @@
         </w:rPr>
         <w:t>Git의 사용을 능수능란하게 할 수 있다면 stash나 commit log를 이용한 history backup을 할 수 있지만 팀원의 Git 사용 여부를 고려한 결과 위와 같은 방법이 안전할 것 같다고 생각했다.</w:t>
       </w:r>
-    </w:p>
-    <w:p>
-      <w:pPr>
-        <w:pStyle w:val="21"/>
-        <w:rPr>
-          <w:rFonts w:hint="eastAsia"/>
-        </w:rPr>
-      </w:pPr>
-    </w:p>
-    <w:p>
-      <w:pPr>
-        <w:pStyle w:val="11"/>
-        <w:numPr>
-          <w:ilvl w:val="0"/>
-          <w:numId w:val="0"/>
-        </w:numPr>
-        <w:spacing w:before="120"/>
-        <w:rPr>
-          <w:rFonts w:asciiTheme="minorEastAsia" w:hAnsiTheme="minorEastAsia" w:hint="eastAsia"/>
-          <w:sz w:val="22"/>
-          <w:szCs w:val="28"/>
-        </w:rPr>
-      </w:pPr>
     </w:p>
     <w:p>
       <w:pPr>
         <w:pStyle w:val="31"/>
         <w:jc w:val="both"/>
         <w:rPr>
-          <w:rFonts w:asciiTheme="minorEastAsia" w:hAnsiTheme="minorEastAsia"/>
+          <w:rFonts w:asciiTheme="minorEastAsia" w:hAnsiTheme="minorEastAsia" w:hint="eastAsia"/>
         </w:rPr>
       </w:pPr>
     </w:p>
@@ -4607,14 +4605,13 @@
         <w:pStyle w:val="31"/>
         <w:jc w:val="both"/>
         <w:rPr>
+          <w:rFonts w:asciiTheme="minorEastAsia" w:hAnsiTheme="minorEastAsia"/>
+        </w:rPr>
+      </w:pPr>
+      <w:r>
+        <w:rPr>
           <w:rFonts w:asciiTheme="minorEastAsia" w:hAnsiTheme="minorEastAsia" w:hint="eastAsia"/>
         </w:rPr>
-      </w:pPr>
-      <w:r>
-        <w:rPr>
-          <w:rFonts w:asciiTheme="minorEastAsia" w:hAnsiTheme="minorEastAsia" w:hint="eastAsia"/>
-        </w:rPr>
-        <w:lastRenderedPageBreak/>
         <w:t xml:space="preserve">3. </w:t>
       </w:r>
       <w:r>
@@ -4744,7 +4741,6 @@
         <w:pStyle w:val="11"/>
         <w:spacing w:before="120"/>
         <w:rPr>
-          <w:rFonts w:hint="eastAsia"/>
           <w:sz w:val="22"/>
           <w:szCs w:val="28"/>
         </w:rPr>
@@ -4759,8 +4755,8 @@
       </w:r>
     </w:p>
     <w:sectPr>
-      <w:footerReference w:type="even" r:id="rId22"/>
-      <w:footerReference w:type="default" r:id="rId23"/>
+      <w:footerReference w:type="even" r:id="rId23"/>
+      <w:footerReference w:type="default" r:id="rId24"/>
       <w:pgSz w:w="11906" w:h="16838"/>
       <w:pgMar w:top="1701" w:right="1440" w:bottom="1440" w:left="1440" w:header="851" w:footer="992" w:gutter="0"/>
       <w:pgNumType w:fmt="numberInDash" w:start="0"/>

</xml_diff>